<commit_message>
Update Code Insight Errors and Solutions Handbook.docx
</commit_message>
<xml_diff>
--- a/CP Notes&Books/Code Insight Errors and Solutions Handbook.docx
+++ b/CP Notes&Books/Code Insight Errors and Solutions Handbook.docx
@@ -76,14 +76,7 @@
           <w:b/>
           <w:bCs/>
         </w:rPr>
-        <w:t xml:space="preserve">1. </w:t>
-      </w:r>
-      <w:r>
-        <w:rPr>
-          <w:b/>
-          <w:bCs/>
-        </w:rPr>
-        <w:t>Insight: Accumulate Function Type Mismatch</w:t>
+        <w:t>1. Insight: Accumulate Function Type Mismatch</w:t>
       </w:r>
     </w:p>
     <w:p>
@@ -205,13 +198,7 @@
       </w:r>
       <w:proofErr w:type="spellEnd"/>
       <w:r>
-        <w:t xml:space="preserve">(), 0); // </w:t>
-      </w:r>
-      <w:r>
-        <w:t xml:space="preserve">Integer </w:t>
-      </w:r>
-      <w:r>
-        <w:t>overflow.</w:t>
+        <w:t>(), 0); // Integer overflow.</w:t>
       </w:r>
     </w:p>
     <w:p>
@@ -272,7 +259,267 @@
         </w:rPr>
         <w:t xml:space="preserve">. Insight: </w:t>
       </w:r>
-    </w:p>
+      <w:r>
+        <w:rPr>
+          <w:b/>
+          <w:bCs/>
+        </w:rPr>
+        <w:t xml:space="preserve">Declaring long </w:t>
+      </w:r>
+      <w:proofErr w:type="spellStart"/>
+      <w:r>
+        <w:rPr>
+          <w:b/>
+          <w:bCs/>
+        </w:rPr>
+        <w:t>long</w:t>
+      </w:r>
+      <w:proofErr w:type="spellEnd"/>
+      <w:r>
+        <w:rPr>
+          <w:b/>
+          <w:bCs/>
+        </w:rPr>
+        <w:t xml:space="preserve"> Aliases in C++</w:t>
+      </w:r>
+    </w:p>
+    <w:p>
+      <w:r>
+        <w:t xml:space="preserve">Issue: There are multiple ways to create an alias for long </w:t>
+      </w:r>
+      <w:proofErr w:type="spellStart"/>
+      <w:r>
+        <w:t>long</w:t>
+      </w:r>
+      <w:proofErr w:type="spellEnd"/>
+      <w:r>
+        <w:t xml:space="preserve"> in C++, each with different implications. Understanding the differences helps maintain consistency and avoid pitfalls.</w:t>
+      </w:r>
+    </w:p>
+    <w:p>
+      <w:r>
+        <w:t>Options:</w:t>
+      </w:r>
+    </w:p>
+    <w:p>
+      <w:pPr>
+        <w:rPr>
+          <w:color w:val="4EA72E" w:themeColor="accent6"/>
+        </w:rPr>
+      </w:pPr>
+      <w:r>
+        <w:rPr>
+          <w:color w:val="4EA72E" w:themeColor="accent6"/>
+        </w:rPr>
+        <w:t xml:space="preserve">using </w:t>
+      </w:r>
+      <w:proofErr w:type="spellStart"/>
+      <w:r>
+        <w:rPr>
+          <w:color w:val="4EA72E" w:themeColor="accent6"/>
+        </w:rPr>
+        <w:t>ll</w:t>
+      </w:r>
+      <w:proofErr w:type="spellEnd"/>
+      <w:r>
+        <w:rPr>
+          <w:color w:val="4EA72E" w:themeColor="accent6"/>
+        </w:rPr>
+        <w:t xml:space="preserve"> = long </w:t>
+      </w:r>
+      <w:proofErr w:type="spellStart"/>
+      <w:r>
+        <w:rPr>
+          <w:color w:val="4EA72E" w:themeColor="accent6"/>
+        </w:rPr>
+        <w:t>long</w:t>
+      </w:r>
+      <w:proofErr w:type="spellEnd"/>
+      <w:r>
+        <w:rPr>
+          <w:color w:val="4EA72E" w:themeColor="accent6"/>
+        </w:rPr>
+        <w:t>;</w:t>
+      </w:r>
+    </w:p>
+    <w:p>
+      <w:r>
+        <w:t>Modern: Introduced in C++11, more readable and flexible.</w:t>
+      </w:r>
+    </w:p>
+    <w:p>
+      <w:r>
+        <w:t>Scope: Respects namespaces, reducing risk of conflicts.</w:t>
+      </w:r>
+    </w:p>
+    <w:p>
+      <w:r>
+        <w:t>Best Practice: Preferred in modern C++.</w:t>
+      </w:r>
+    </w:p>
+    <w:p>
+      <w:pPr>
+        <w:rPr>
+          <w:color w:val="FF0000"/>
+        </w:rPr>
+      </w:pPr>
+      <w:r>
+        <w:rPr>
+          <w:color w:val="FF0000"/>
+        </w:rPr>
+        <w:t xml:space="preserve">typedef long </w:t>
+      </w:r>
+      <w:proofErr w:type="spellStart"/>
+      <w:r>
+        <w:rPr>
+          <w:color w:val="FF0000"/>
+        </w:rPr>
+        <w:t>long</w:t>
+      </w:r>
+      <w:proofErr w:type="spellEnd"/>
+      <w:r>
+        <w:rPr>
+          <w:color w:val="FF0000"/>
+        </w:rPr>
+        <w:t xml:space="preserve"> </w:t>
+      </w:r>
+      <w:proofErr w:type="spellStart"/>
+      <w:r>
+        <w:rPr>
+          <w:color w:val="FF0000"/>
+        </w:rPr>
+        <w:t>ll</w:t>
+      </w:r>
+      <w:proofErr w:type="spellEnd"/>
+      <w:r>
+        <w:rPr>
+          <w:color w:val="FF0000"/>
+        </w:rPr>
+        <w:t>;</w:t>
+      </w:r>
+    </w:p>
+    <w:p>
+      <w:r>
+        <w:t>Traditional: Used before C++11.</w:t>
+      </w:r>
+    </w:p>
+    <w:p>
+      <w:r>
+        <w:t>Limitations: Less intuitive syntax compared to using.</w:t>
+      </w:r>
+    </w:p>
+    <w:p>
+      <w:r>
+        <w:t>Use Case: Can be used interchangeably but lacks the flexibility of using.</w:t>
+      </w:r>
+    </w:p>
+    <w:p>
+      <w:pPr>
+        <w:rPr>
+          <w:color w:val="FF0000"/>
+        </w:rPr>
+      </w:pPr>
+      <w:r>
+        <w:rPr>
+          <w:color w:val="FF0000"/>
+        </w:rPr>
+        <w:t xml:space="preserve">#define </w:t>
+      </w:r>
+      <w:proofErr w:type="spellStart"/>
+      <w:r>
+        <w:rPr>
+          <w:color w:val="FF0000"/>
+        </w:rPr>
+        <w:t>ll</w:t>
+      </w:r>
+      <w:proofErr w:type="spellEnd"/>
+      <w:r>
+        <w:rPr>
+          <w:color w:val="FF0000"/>
+        </w:rPr>
+        <w:t xml:space="preserve"> long </w:t>
+      </w:r>
+      <w:proofErr w:type="spellStart"/>
+      <w:r>
+        <w:rPr>
+          <w:color w:val="FF0000"/>
+        </w:rPr>
+        <w:t>long</w:t>
+      </w:r>
+      <w:proofErr w:type="spellEnd"/>
+    </w:p>
+    <w:p>
+      <w:r>
+        <w:t>Preprocessor Macro: Not type-safe, can lead to unexpected errors during macro expansion.</w:t>
+      </w:r>
+    </w:p>
+    <w:p>
+      <w:r>
+        <w:t>Scope: Affects the entire codebase and can clash with other code.</w:t>
+      </w:r>
+    </w:p>
+    <w:p>
+      <w:r>
+        <w:t>Drawback: Should be avoided for type definitions in modern C++ due to lack of safety and scoping.</w:t>
+      </w:r>
+    </w:p>
+    <w:p>
+      <w:r>
+        <w:lastRenderedPageBreak/>
+        <w:t xml:space="preserve">Recommendation: </w:t>
+      </w:r>
+      <w:r>
+        <w:rPr>
+          <w:color w:val="0070C0"/>
+        </w:rPr>
+        <w:t xml:space="preserve">Use using </w:t>
+      </w:r>
+      <w:proofErr w:type="spellStart"/>
+      <w:r>
+        <w:rPr>
+          <w:color w:val="0070C0"/>
+        </w:rPr>
+        <w:t>ll</w:t>
+      </w:r>
+      <w:proofErr w:type="spellEnd"/>
+      <w:r>
+        <w:rPr>
+          <w:color w:val="0070C0"/>
+        </w:rPr>
+        <w:t xml:space="preserve"> = long </w:t>
+      </w:r>
+      <w:proofErr w:type="spellStart"/>
+      <w:r>
+        <w:rPr>
+          <w:color w:val="0070C0"/>
+        </w:rPr>
+        <w:t>long</w:t>
+      </w:r>
+      <w:proofErr w:type="spellEnd"/>
+      <w:r>
+        <w:rPr>
+          <w:color w:val="0070C0"/>
+        </w:rPr>
+        <w:t>; for clarity, safety, and modern C++ practices</w:t>
+      </w:r>
+      <w:r>
+        <w:t>.</w:t>
+      </w:r>
+    </w:p>
+    <w:p>
+      <w:r>
+        <w:t xml:space="preserve">Takeaway: </w:t>
+      </w:r>
+      <w:r>
+        <w:t>I prefer using typedef over typedef for type aliases. I avoid using</w:t>
+      </w:r>
+      <w:r>
+        <w:t xml:space="preserve"> #define for type definitions due to potential risks and debugging complexity.</w:t>
+      </w:r>
+    </w:p>
+    <w:p/>
+    <w:p/>
+    <w:p/>
     <w:p/>
     <w:sectPr>
       <w:pgSz w:w="12240" w:h="15840"/>
@@ -899,6 +1146,7 @@
   <w:style w:type="character" w:default="1" w:styleId="DefaultParagraphFont">
     <w:name w:val="Default Paragraph Font"/>
     <w:uiPriority w:val="1"/>
+    <w:semiHidden/>
     <w:unhideWhenUsed/>
   </w:style>
   <w:style w:type="table" w:default="1" w:styleId="TableNormal">

</xml_diff>